<commit_message>
looping through images in 1 loop
</commit_message>
<xml_diff>
--- a/demo.docx
+++ b/demo.docx
@@ -77,7 +77,7 @@
             <w:r>
               <w:drawing>
                 <wp:inline xmlns:a="http://schemas.openxmlformats.org/drawingml/2006/main" xmlns:pic="http://schemas.openxmlformats.org/drawingml/2006/picture">
-                  <wp:extent cx="1737360" cy="1184880"/>
+                  <wp:extent cx="1737360" cy="914400"/>
                   <wp:docPr id="2" name="Picture 2"/>
                   <wp:cNvGraphicFramePr>
                     <a:graphicFrameLocks noChangeAspect="1"/>
@@ -98,7 +98,7 @@
                         <pic:spPr>
                           <a:xfrm>
                             <a:off x="0" y="0"/>
-                            <a:ext cx="1737360" cy="1184880"/>
+                            <a:ext cx="1737360" cy="914400"/>
                           </a:xfrm>
                           <a:prstGeom prst="rect"/>
                         </pic:spPr>
@@ -118,7 +118,7 @@
             <w:r>
               <w:drawing>
                 <wp:inline xmlns:a="http://schemas.openxmlformats.org/drawingml/2006/main" xmlns:pic="http://schemas.openxmlformats.org/drawingml/2006/picture">
-                  <wp:extent cx="1737360" cy="1118086"/>
+                  <wp:extent cx="1737360" cy="914400"/>
                   <wp:docPr id="3" name="Picture 3"/>
                   <wp:cNvGraphicFramePr>
                     <a:graphicFrameLocks noChangeAspect="1"/>
@@ -139,7 +139,7 @@
                         <pic:spPr>
                           <a:xfrm>
                             <a:off x="0" y="0"/>
-                            <a:ext cx="1737360" cy="1118086"/>
+                            <a:ext cx="1737360" cy="914400"/>
                           </a:xfrm>
                           <a:prstGeom prst="rect"/>
                         </pic:spPr>
@@ -159,7 +159,7 @@
             <w:r>
               <w:drawing>
                 <wp:inline xmlns:a="http://schemas.openxmlformats.org/drawingml/2006/main" xmlns:pic="http://schemas.openxmlformats.org/drawingml/2006/picture">
-                  <wp:extent cx="1737360" cy="1124174"/>
+                  <wp:extent cx="1737360" cy="914400"/>
                   <wp:docPr id="4" name="Picture 4"/>
                   <wp:cNvGraphicFramePr>
                     <a:graphicFrameLocks noChangeAspect="1"/>
@@ -180,7 +180,7 @@
                         <pic:spPr>
                           <a:xfrm>
                             <a:off x="0" y="0"/>
-                            <a:ext cx="1737360" cy="1124174"/>
+                            <a:ext cx="1737360" cy="914400"/>
                           </a:xfrm>
                           <a:prstGeom prst="rect"/>
                         </pic:spPr>
@@ -233,7 +233,7 @@
             <w:r>
               <w:drawing>
                 <wp:inline xmlns:a="http://schemas.openxmlformats.org/drawingml/2006/main" xmlns:pic="http://schemas.openxmlformats.org/drawingml/2006/picture">
-                  <wp:extent cx="1737360" cy="1158806"/>
+                  <wp:extent cx="1737360" cy="914400"/>
                   <wp:docPr id="5" name="Picture 5"/>
                   <wp:cNvGraphicFramePr>
                     <a:graphicFrameLocks noChangeAspect="1"/>
@@ -254,7 +254,7 @@
                         <pic:spPr>
                           <a:xfrm>
                             <a:off x="0" y="0"/>
-                            <a:ext cx="1737360" cy="1158806"/>
+                            <a:ext cx="1737360" cy="914400"/>
                           </a:xfrm>
                           <a:prstGeom prst="rect"/>
                         </pic:spPr>
@@ -274,7 +274,7 @@
             <w:r>
               <w:drawing>
                 <wp:inline xmlns:a="http://schemas.openxmlformats.org/drawingml/2006/main" xmlns:pic="http://schemas.openxmlformats.org/drawingml/2006/picture">
-                  <wp:extent cx="1737360" cy="1077357"/>
+                  <wp:extent cx="1737360" cy="914400"/>
                   <wp:docPr id="6" name="Picture 6"/>
                   <wp:cNvGraphicFramePr>
                     <a:graphicFrameLocks noChangeAspect="1"/>
@@ -295,7 +295,7 @@
                         <pic:spPr>
                           <a:xfrm>
                             <a:off x="0" y="0"/>
-                            <a:ext cx="1737360" cy="1077357"/>
+                            <a:ext cx="1737360" cy="914400"/>
                           </a:xfrm>
                           <a:prstGeom prst="rect"/>
                         </pic:spPr>
@@ -315,7 +315,7 @@
             <w:r>
               <w:drawing>
                 <wp:inline xmlns:a="http://schemas.openxmlformats.org/drawingml/2006/main" xmlns:pic="http://schemas.openxmlformats.org/drawingml/2006/picture">
-                  <wp:extent cx="1737360" cy="1155412"/>
+                  <wp:extent cx="1737360" cy="914400"/>
                   <wp:docPr id="7" name="Picture 7"/>
                   <wp:cNvGraphicFramePr>
                     <a:graphicFrameLocks noChangeAspect="1"/>
@@ -336,7 +336,7 @@
                         <pic:spPr>
                           <a:xfrm>
                             <a:off x="0" y="0"/>
-                            <a:ext cx="1737360" cy="1155412"/>
+                            <a:ext cx="1737360" cy="914400"/>
                           </a:xfrm>
                           <a:prstGeom prst="rect"/>
                         </pic:spPr>
@@ -389,7 +389,7 @@
             <w:r>
               <w:drawing>
                 <wp:inline xmlns:a="http://schemas.openxmlformats.org/drawingml/2006/main" xmlns:pic="http://schemas.openxmlformats.org/drawingml/2006/picture">
-                  <wp:extent cx="1737360" cy="1124174"/>
+                  <wp:extent cx="1737360" cy="914400"/>
                   <wp:docPr id="8" name="Picture 8"/>
                   <wp:cNvGraphicFramePr>
                     <a:graphicFrameLocks noChangeAspect="1"/>
@@ -410,7 +410,7 @@
                         <pic:spPr>
                           <a:xfrm>
                             <a:off x="0" y="0"/>
-                            <a:ext cx="1737360" cy="1124174"/>
+                            <a:ext cx="1737360" cy="914400"/>
                           </a:xfrm>
                           <a:prstGeom prst="rect"/>
                         </pic:spPr>
@@ -430,7 +430,7 @@
             <w:r>
               <w:drawing>
                 <wp:inline xmlns:a="http://schemas.openxmlformats.org/drawingml/2006/main" xmlns:pic="http://schemas.openxmlformats.org/drawingml/2006/picture">
-                  <wp:extent cx="1737360" cy="1077357"/>
+                  <wp:extent cx="1737360" cy="914400"/>
                   <wp:docPr id="9" name="Picture 9"/>
                   <wp:cNvGraphicFramePr>
                     <a:graphicFrameLocks noChangeAspect="1"/>
@@ -451,7 +451,7 @@
                         <pic:spPr>
                           <a:xfrm>
                             <a:off x="0" y="0"/>
-                            <a:ext cx="1737360" cy="1077357"/>
+                            <a:ext cx="1737360" cy="914400"/>
                           </a:xfrm>
                           <a:prstGeom prst="rect"/>
                         </pic:spPr>
@@ -471,7 +471,7 @@
             <w:r>
               <w:drawing>
                 <wp:inline xmlns:a="http://schemas.openxmlformats.org/drawingml/2006/main" xmlns:pic="http://schemas.openxmlformats.org/drawingml/2006/picture">
-                  <wp:extent cx="1737360" cy="1077357"/>
+                  <wp:extent cx="1737360" cy="914400"/>
                   <wp:docPr id="10" name="Picture 10"/>
                   <wp:cNvGraphicFramePr>
                     <a:graphicFrameLocks noChangeAspect="1"/>
@@ -492,7 +492,7 @@
                         <pic:spPr>
                           <a:xfrm>
                             <a:off x="0" y="0"/>
-                            <a:ext cx="1737360" cy="1077357"/>
+                            <a:ext cx="1737360" cy="914400"/>
                           </a:xfrm>
                           <a:prstGeom prst="rect"/>
                         </pic:spPr>
@@ -503,6 +503,213 @@
               </w:drawing>
             </w:r>
           </w:p>
+        </w:tc>
+      </w:tr>
+    </w:tbl>
+    <w:tbl>
+      <w:tblPr>
+        <w:tblW w:type="auto" w:w="0"/>
+        <w:tblLook w:firstColumn="1" w:firstRow="1" w:lastColumn="0" w:lastRow="0" w:noHBand="0" w:noVBand="1" w:val="04A0"/>
+      </w:tblPr>
+      <w:tblGrid>
+        <w:gridCol w:w="2880"/>
+        <w:gridCol w:w="2880"/>
+        <w:gridCol w:w="2880"/>
+      </w:tblGrid>
+      <w:tr>
+        <w:tc>
+          <w:tcPr>
+            <w:tcW w:type="dxa" w:w="2880"/>
+          </w:tcPr>
+          <w:p/>
+        </w:tc>
+        <w:tc>
+          <w:tcPr>
+            <w:tcW w:type="dxa" w:w="2880"/>
+          </w:tcPr>
+          <w:p/>
+        </w:tc>
+        <w:tc>
+          <w:tcPr>
+            <w:tcW w:type="dxa" w:w="2880"/>
+          </w:tcPr>
+          <w:p/>
+        </w:tc>
+      </w:tr>
+      <w:tr>
+        <w:tc>
+          <w:tcPr>
+            <w:tcW w:type="dxa" w:w="2880"/>
+          </w:tcPr>
+          <w:p>
+            <w:r>
+              <w:drawing>
+                <wp:inline xmlns:a="http://schemas.openxmlformats.org/drawingml/2006/main" xmlns:pic="http://schemas.openxmlformats.org/drawingml/2006/picture">
+                  <wp:extent cx="1737360" cy="914400"/>
+                  <wp:docPr id="11" name="Picture 11"/>
+                  <wp:cNvGraphicFramePr>
+                    <a:graphicFrameLocks noChangeAspect="1"/>
+                  </wp:cNvGraphicFramePr>
+                  <a:graphic>
+                    <a:graphicData uri="http://schemas.openxmlformats.org/drawingml/2006/picture">
+                      <pic:pic>
+                        <pic:nvPicPr>
+                          <pic:cNvPr id="0" name="property4.jpg"/>
+                          <pic:cNvPicPr/>
+                        </pic:nvPicPr>
+                        <pic:blipFill>
+                          <a:blip r:embed="rId14"/>
+                          <a:stretch>
+                            <a:fillRect/>
+                          </a:stretch>
+                        </pic:blipFill>
+                        <pic:spPr>
+                          <a:xfrm>
+                            <a:off x="0" y="0"/>
+                            <a:ext cx="1737360" cy="914400"/>
+                          </a:xfrm>
+                          <a:prstGeom prst="rect"/>
+                        </pic:spPr>
+                      </pic:pic>
+                    </a:graphicData>
+                  </a:graphic>
+                </wp:inline>
+              </w:drawing>
+            </w:r>
+          </w:p>
+        </w:tc>
+        <w:tc>
+          <w:tcPr>
+            <w:tcW w:type="dxa" w:w="2880"/>
+          </w:tcPr>
+          <w:p>
+            <w:r>
+              <w:drawing>
+                <wp:inline xmlns:a="http://schemas.openxmlformats.org/drawingml/2006/main" xmlns:pic="http://schemas.openxmlformats.org/drawingml/2006/picture">
+                  <wp:extent cx="1737360" cy="914400"/>
+                  <wp:docPr id="12" name="Picture 12"/>
+                  <wp:cNvGraphicFramePr>
+                    <a:graphicFrameLocks noChangeAspect="1"/>
+                  </wp:cNvGraphicFramePr>
+                  <a:graphic>
+                    <a:graphicData uri="http://schemas.openxmlformats.org/drawingml/2006/picture">
+                      <pic:pic>
+                        <pic:nvPicPr>
+                          <pic:cNvPr id="0" name="property4.jpg"/>
+                          <pic:cNvPicPr/>
+                        </pic:nvPicPr>
+                        <pic:blipFill>
+                          <a:blip r:embed="rId14"/>
+                          <a:stretch>
+                            <a:fillRect/>
+                          </a:stretch>
+                        </pic:blipFill>
+                        <pic:spPr>
+                          <a:xfrm>
+                            <a:off x="0" y="0"/>
+                            <a:ext cx="1737360" cy="914400"/>
+                          </a:xfrm>
+                          <a:prstGeom prst="rect"/>
+                        </pic:spPr>
+                      </pic:pic>
+                    </a:graphicData>
+                  </a:graphic>
+                </wp:inline>
+              </w:drawing>
+            </w:r>
+          </w:p>
+        </w:tc>
+        <w:tc>
+          <w:tcPr>
+            <w:tcW w:type="dxa" w:w="2880"/>
+          </w:tcPr>
+          <w:p>
+            <w:r>
+              <w:drawing>
+                <wp:inline xmlns:a="http://schemas.openxmlformats.org/drawingml/2006/main" xmlns:pic="http://schemas.openxmlformats.org/drawingml/2006/picture">
+                  <wp:extent cx="1737360" cy="914400"/>
+                  <wp:docPr id="13" name="Picture 13"/>
+                  <wp:cNvGraphicFramePr>
+                    <a:graphicFrameLocks noChangeAspect="1"/>
+                  </wp:cNvGraphicFramePr>
+                  <a:graphic>
+                    <a:graphicData uri="http://schemas.openxmlformats.org/drawingml/2006/picture">
+                      <pic:pic>
+                        <pic:nvPicPr>
+                          <pic:cNvPr id="0" name="property4.jpg"/>
+                          <pic:cNvPicPr/>
+                        </pic:nvPicPr>
+                        <pic:blipFill>
+                          <a:blip r:embed="rId14"/>
+                          <a:stretch>
+                            <a:fillRect/>
+                          </a:stretch>
+                        </pic:blipFill>
+                        <pic:spPr>
+                          <a:xfrm>
+                            <a:off x="0" y="0"/>
+                            <a:ext cx="1737360" cy="914400"/>
+                          </a:xfrm>
+                          <a:prstGeom prst="rect"/>
+                        </pic:spPr>
+                      </pic:pic>
+                    </a:graphicData>
+                  </a:graphic>
+                </wp:inline>
+              </w:drawing>
+            </w:r>
+          </w:p>
+        </w:tc>
+      </w:tr>
+    </w:tbl>
+    <w:tbl>
+      <w:tblPr>
+        <w:tblW w:type="auto" w:w="0"/>
+        <w:tblLook w:firstColumn="1" w:firstRow="1" w:lastColumn="0" w:lastRow="0" w:noHBand="0" w:noVBand="1" w:val="04A0"/>
+      </w:tblPr>
+      <w:tblGrid>
+        <w:gridCol w:w="2880"/>
+        <w:gridCol w:w="2880"/>
+        <w:gridCol w:w="2880"/>
+      </w:tblGrid>
+      <w:tr>
+        <w:tc>
+          <w:tcPr>
+            <w:tcW w:type="dxa" w:w="2880"/>
+          </w:tcPr>
+          <w:p/>
+        </w:tc>
+        <w:tc>
+          <w:tcPr>
+            <w:tcW w:type="dxa" w:w="2880"/>
+          </w:tcPr>
+          <w:p/>
+        </w:tc>
+        <w:tc>
+          <w:tcPr>
+            <w:tcW w:type="dxa" w:w="2880"/>
+          </w:tcPr>
+          <w:p/>
+        </w:tc>
+      </w:tr>
+      <w:tr>
+        <w:tc>
+          <w:tcPr>
+            <w:tcW w:type="dxa" w:w="2880"/>
+          </w:tcPr>
+          <w:p/>
+        </w:tc>
+        <w:tc>
+          <w:tcPr>
+            <w:tcW w:type="dxa" w:w="2880"/>
+          </w:tcPr>
+          <w:p/>
+        </w:tc>
+        <w:tc>
+          <w:tcPr>
+            <w:tcW w:type="dxa" w:w="2880"/>
+          </w:tcPr>
+          <w:p/>
         </w:tc>
       </w:tr>
     </w:tbl>

</xml_diff>

<commit_message>
making multiple pages with a header
</commit_message>
<xml_diff>
--- a/demo.docx
+++ b/demo.docx
@@ -662,6 +662,42 @@
         </w:tc>
       </w:tr>
     </w:tbl>
+    <w:p>
+      <w:r>
+        <w:drawing>
+          <wp:inline xmlns:a="http://schemas.openxmlformats.org/drawingml/2006/main" xmlns:pic="http://schemas.openxmlformats.org/drawingml/2006/picture">
+            <wp:extent cx="5486400" cy="1371600"/>
+            <wp:docPr id="14" name="Picture 14"/>
+            <wp:cNvGraphicFramePr>
+              <a:graphicFrameLocks noChangeAspect="1"/>
+            </wp:cNvGraphicFramePr>
+            <a:graphic>
+              <a:graphicData uri="http://schemas.openxmlformats.org/drawingml/2006/picture">
+                <pic:pic>
+                  <pic:nvPicPr>
+                    <pic:cNvPr id="0" name="propertyPicsTitle.png"/>
+                    <pic:cNvPicPr/>
+                  </pic:nvPicPr>
+                  <pic:blipFill>
+                    <a:blip r:embed="rId9"/>
+                    <a:stretch>
+                      <a:fillRect/>
+                    </a:stretch>
+                  </pic:blipFill>
+                  <pic:spPr>
+                    <a:xfrm>
+                      <a:off x="0" y="0"/>
+                      <a:ext cx="5486400" cy="1371600"/>
+                    </a:xfrm>
+                    <a:prstGeom prst="rect"/>
+                  </pic:spPr>
+                </pic:pic>
+              </a:graphicData>
+            </a:graphic>
+          </wp:inline>
+        </w:drawing>
+      </w:r>
+    </w:p>
     <w:tbl>
       <w:tblPr>
         <w:tblW w:type="auto" w:w="0"/>
@@ -697,7 +733,858 @@
           <w:tcPr>
             <w:tcW w:type="dxa" w:w="2880"/>
           </w:tcPr>
+          <w:p>
+            <w:r>
+              <w:drawing>
+                <wp:inline xmlns:a="http://schemas.openxmlformats.org/drawingml/2006/main" xmlns:pic="http://schemas.openxmlformats.org/drawingml/2006/picture">
+                  <wp:extent cx="1737360" cy="914400"/>
+                  <wp:docPr id="15" name="Picture 15"/>
+                  <wp:cNvGraphicFramePr>
+                    <a:graphicFrameLocks noChangeAspect="1"/>
+                  </wp:cNvGraphicFramePr>
+                  <a:graphic>
+                    <a:graphicData uri="http://schemas.openxmlformats.org/drawingml/2006/picture">
+                      <pic:pic>
+                        <pic:nvPicPr>
+                          <pic:cNvPr id="0" name="property4.jpg"/>
+                          <pic:cNvPicPr/>
+                        </pic:nvPicPr>
+                        <pic:blipFill>
+                          <a:blip r:embed="rId14"/>
+                          <a:stretch>
+                            <a:fillRect/>
+                          </a:stretch>
+                        </pic:blipFill>
+                        <pic:spPr>
+                          <a:xfrm>
+                            <a:off x="0" y="0"/>
+                            <a:ext cx="1737360" cy="914400"/>
+                          </a:xfrm>
+                          <a:prstGeom prst="rect"/>
+                        </pic:spPr>
+                      </pic:pic>
+                    </a:graphicData>
+                  </a:graphic>
+                </wp:inline>
+              </w:drawing>
+            </w:r>
+          </w:p>
+        </w:tc>
+        <w:tc>
+          <w:tcPr>
+            <w:tcW w:type="dxa" w:w="2880"/>
+          </w:tcPr>
+          <w:p>
+            <w:r>
+              <w:drawing>
+                <wp:inline xmlns:a="http://schemas.openxmlformats.org/drawingml/2006/main" xmlns:pic="http://schemas.openxmlformats.org/drawingml/2006/picture">
+                  <wp:extent cx="1737360" cy="914400"/>
+                  <wp:docPr id="16" name="Picture 16"/>
+                  <wp:cNvGraphicFramePr>
+                    <a:graphicFrameLocks noChangeAspect="1"/>
+                  </wp:cNvGraphicFramePr>
+                  <a:graphic>
+                    <a:graphicData uri="http://schemas.openxmlformats.org/drawingml/2006/picture">
+                      <pic:pic>
+                        <pic:nvPicPr>
+                          <pic:cNvPr id="0" name="property4.jpg"/>
+                          <pic:cNvPicPr/>
+                        </pic:nvPicPr>
+                        <pic:blipFill>
+                          <a:blip r:embed="rId14"/>
+                          <a:stretch>
+                            <a:fillRect/>
+                          </a:stretch>
+                        </pic:blipFill>
+                        <pic:spPr>
+                          <a:xfrm>
+                            <a:off x="0" y="0"/>
+                            <a:ext cx="1737360" cy="914400"/>
+                          </a:xfrm>
+                          <a:prstGeom prst="rect"/>
+                        </pic:spPr>
+                      </pic:pic>
+                    </a:graphicData>
+                  </a:graphic>
+                </wp:inline>
+              </w:drawing>
+            </w:r>
+          </w:p>
+        </w:tc>
+        <w:tc>
+          <w:tcPr>
+            <w:tcW w:type="dxa" w:w="2880"/>
+          </w:tcPr>
+          <w:p>
+            <w:r>
+              <w:drawing>
+                <wp:inline xmlns:a="http://schemas.openxmlformats.org/drawingml/2006/main" xmlns:pic="http://schemas.openxmlformats.org/drawingml/2006/picture">
+                  <wp:extent cx="1737360" cy="914400"/>
+                  <wp:docPr id="17" name="Picture 17"/>
+                  <wp:cNvGraphicFramePr>
+                    <a:graphicFrameLocks noChangeAspect="1"/>
+                  </wp:cNvGraphicFramePr>
+                  <a:graphic>
+                    <a:graphicData uri="http://schemas.openxmlformats.org/drawingml/2006/picture">
+                      <pic:pic>
+                        <pic:nvPicPr>
+                          <pic:cNvPr id="0" name="property0.jpeg"/>
+                          <pic:cNvPicPr/>
+                        </pic:nvPicPr>
+                        <pic:blipFill>
+                          <a:blip r:embed="rId10"/>
+                          <a:stretch>
+                            <a:fillRect/>
+                          </a:stretch>
+                        </pic:blipFill>
+                        <pic:spPr>
+                          <a:xfrm>
+                            <a:off x="0" y="0"/>
+                            <a:ext cx="1737360" cy="914400"/>
+                          </a:xfrm>
+                          <a:prstGeom prst="rect"/>
+                        </pic:spPr>
+                      </pic:pic>
+                    </a:graphicData>
+                  </a:graphic>
+                </wp:inline>
+              </w:drawing>
+            </w:r>
+          </w:p>
+        </w:tc>
+      </w:tr>
+    </w:tbl>
+    <w:tbl>
+      <w:tblPr>
+        <w:tblW w:type="auto" w:w="0"/>
+        <w:tblLook w:firstColumn="1" w:firstRow="1" w:lastColumn="0" w:lastRow="0" w:noHBand="0" w:noVBand="1" w:val="04A0"/>
+      </w:tblPr>
+      <w:tblGrid>
+        <w:gridCol w:w="2880"/>
+        <w:gridCol w:w="2880"/>
+        <w:gridCol w:w="2880"/>
+      </w:tblGrid>
+      <w:tr>
+        <w:tc>
+          <w:tcPr>
+            <w:tcW w:type="dxa" w:w="2880"/>
+          </w:tcPr>
           <w:p/>
+        </w:tc>
+        <w:tc>
+          <w:tcPr>
+            <w:tcW w:type="dxa" w:w="2880"/>
+          </w:tcPr>
+          <w:p/>
+        </w:tc>
+        <w:tc>
+          <w:tcPr>
+            <w:tcW w:type="dxa" w:w="2880"/>
+          </w:tcPr>
+          <w:p/>
+        </w:tc>
+      </w:tr>
+      <w:tr>
+        <w:tc>
+          <w:tcPr>
+            <w:tcW w:type="dxa" w:w="2880"/>
+          </w:tcPr>
+          <w:p>
+            <w:r>
+              <w:drawing>
+                <wp:inline xmlns:a="http://schemas.openxmlformats.org/drawingml/2006/main" xmlns:pic="http://schemas.openxmlformats.org/drawingml/2006/picture">
+                  <wp:extent cx="1737360" cy="914400"/>
+                  <wp:docPr id="18" name="Picture 18"/>
+                  <wp:cNvGraphicFramePr>
+                    <a:graphicFrameLocks noChangeAspect="1"/>
+                  </wp:cNvGraphicFramePr>
+                  <a:graphic>
+                    <a:graphicData uri="http://schemas.openxmlformats.org/drawingml/2006/picture">
+                      <pic:pic>
+                        <pic:nvPicPr>
+                          <pic:cNvPr id="0" name="property1.jpg"/>
+                          <pic:cNvPicPr/>
+                        </pic:nvPicPr>
+                        <pic:blipFill>
+                          <a:blip r:embed="rId11"/>
+                          <a:stretch>
+                            <a:fillRect/>
+                          </a:stretch>
+                        </pic:blipFill>
+                        <pic:spPr>
+                          <a:xfrm>
+                            <a:off x="0" y="0"/>
+                            <a:ext cx="1737360" cy="914400"/>
+                          </a:xfrm>
+                          <a:prstGeom prst="rect"/>
+                        </pic:spPr>
+                      </pic:pic>
+                    </a:graphicData>
+                  </a:graphic>
+                </wp:inline>
+              </w:drawing>
+            </w:r>
+          </w:p>
+        </w:tc>
+        <w:tc>
+          <w:tcPr>
+            <w:tcW w:type="dxa" w:w="2880"/>
+          </w:tcPr>
+          <w:p>
+            <w:r>
+              <w:drawing>
+                <wp:inline xmlns:a="http://schemas.openxmlformats.org/drawingml/2006/main" xmlns:pic="http://schemas.openxmlformats.org/drawingml/2006/picture">
+                  <wp:extent cx="1737360" cy="914400"/>
+                  <wp:docPr id="19" name="Picture 19"/>
+                  <wp:cNvGraphicFramePr>
+                    <a:graphicFrameLocks noChangeAspect="1"/>
+                  </wp:cNvGraphicFramePr>
+                  <a:graphic>
+                    <a:graphicData uri="http://schemas.openxmlformats.org/drawingml/2006/picture">
+                      <pic:pic>
+                        <pic:nvPicPr>
+                          <pic:cNvPr id="0" name="property2.jpg"/>
+                          <pic:cNvPicPr/>
+                        </pic:nvPicPr>
+                        <pic:blipFill>
+                          <a:blip r:embed="rId12"/>
+                          <a:stretch>
+                            <a:fillRect/>
+                          </a:stretch>
+                        </pic:blipFill>
+                        <pic:spPr>
+                          <a:xfrm>
+                            <a:off x="0" y="0"/>
+                            <a:ext cx="1737360" cy="914400"/>
+                          </a:xfrm>
+                          <a:prstGeom prst="rect"/>
+                        </pic:spPr>
+                      </pic:pic>
+                    </a:graphicData>
+                  </a:graphic>
+                </wp:inline>
+              </w:drawing>
+            </w:r>
+          </w:p>
+        </w:tc>
+        <w:tc>
+          <w:tcPr>
+            <w:tcW w:type="dxa" w:w="2880"/>
+          </w:tcPr>
+          <w:p>
+            <w:r>
+              <w:drawing>
+                <wp:inline xmlns:a="http://schemas.openxmlformats.org/drawingml/2006/main" xmlns:pic="http://schemas.openxmlformats.org/drawingml/2006/picture">
+                  <wp:extent cx="1737360" cy="914400"/>
+                  <wp:docPr id="20" name="Picture 20"/>
+                  <wp:cNvGraphicFramePr>
+                    <a:graphicFrameLocks noChangeAspect="1"/>
+                  </wp:cNvGraphicFramePr>
+                  <a:graphic>
+                    <a:graphicData uri="http://schemas.openxmlformats.org/drawingml/2006/picture">
+                      <pic:pic>
+                        <pic:nvPicPr>
+                          <pic:cNvPr id="0" name="property3.jpg"/>
+                          <pic:cNvPicPr/>
+                        </pic:nvPicPr>
+                        <pic:blipFill>
+                          <a:blip r:embed="rId13"/>
+                          <a:stretch>
+                            <a:fillRect/>
+                          </a:stretch>
+                        </pic:blipFill>
+                        <pic:spPr>
+                          <a:xfrm>
+                            <a:off x="0" y="0"/>
+                            <a:ext cx="1737360" cy="914400"/>
+                          </a:xfrm>
+                          <a:prstGeom prst="rect"/>
+                        </pic:spPr>
+                      </pic:pic>
+                    </a:graphicData>
+                  </a:graphic>
+                </wp:inline>
+              </w:drawing>
+            </w:r>
+          </w:p>
+        </w:tc>
+      </w:tr>
+    </w:tbl>
+    <w:tbl>
+      <w:tblPr>
+        <w:tblW w:type="auto" w:w="0"/>
+        <w:tblLook w:firstColumn="1" w:firstRow="1" w:lastColumn="0" w:lastRow="0" w:noHBand="0" w:noVBand="1" w:val="04A0"/>
+      </w:tblPr>
+      <w:tblGrid>
+        <w:gridCol w:w="2880"/>
+        <w:gridCol w:w="2880"/>
+        <w:gridCol w:w="2880"/>
+      </w:tblGrid>
+      <w:tr>
+        <w:tc>
+          <w:tcPr>
+            <w:tcW w:type="dxa" w:w="2880"/>
+          </w:tcPr>
+          <w:p/>
+        </w:tc>
+        <w:tc>
+          <w:tcPr>
+            <w:tcW w:type="dxa" w:w="2880"/>
+          </w:tcPr>
+          <w:p/>
+        </w:tc>
+        <w:tc>
+          <w:tcPr>
+            <w:tcW w:type="dxa" w:w="2880"/>
+          </w:tcPr>
+          <w:p/>
+        </w:tc>
+      </w:tr>
+      <w:tr>
+        <w:tc>
+          <w:tcPr>
+            <w:tcW w:type="dxa" w:w="2880"/>
+          </w:tcPr>
+          <w:p>
+            <w:r>
+              <w:drawing>
+                <wp:inline xmlns:a="http://schemas.openxmlformats.org/drawingml/2006/main" xmlns:pic="http://schemas.openxmlformats.org/drawingml/2006/picture">
+                  <wp:extent cx="1737360" cy="914400"/>
+                  <wp:docPr id="21" name="Picture 21"/>
+                  <wp:cNvGraphicFramePr>
+                    <a:graphicFrameLocks noChangeAspect="1"/>
+                  </wp:cNvGraphicFramePr>
+                  <a:graphic>
+                    <a:graphicData uri="http://schemas.openxmlformats.org/drawingml/2006/picture">
+                      <pic:pic>
+                        <pic:nvPicPr>
+                          <pic:cNvPr id="0" name="property4.jpg"/>
+                          <pic:cNvPicPr/>
+                        </pic:nvPicPr>
+                        <pic:blipFill>
+                          <a:blip r:embed="rId14"/>
+                          <a:stretch>
+                            <a:fillRect/>
+                          </a:stretch>
+                        </pic:blipFill>
+                        <pic:spPr>
+                          <a:xfrm>
+                            <a:off x="0" y="0"/>
+                            <a:ext cx="1737360" cy="914400"/>
+                          </a:xfrm>
+                          <a:prstGeom prst="rect"/>
+                        </pic:spPr>
+                      </pic:pic>
+                    </a:graphicData>
+                  </a:graphic>
+                </wp:inline>
+              </w:drawing>
+            </w:r>
+          </w:p>
+        </w:tc>
+        <w:tc>
+          <w:tcPr>
+            <w:tcW w:type="dxa" w:w="2880"/>
+          </w:tcPr>
+          <w:p>
+            <w:r>
+              <w:drawing>
+                <wp:inline xmlns:a="http://schemas.openxmlformats.org/drawingml/2006/main" xmlns:pic="http://schemas.openxmlformats.org/drawingml/2006/picture">
+                  <wp:extent cx="1737360" cy="914400"/>
+                  <wp:docPr id="22" name="Picture 22"/>
+                  <wp:cNvGraphicFramePr>
+                    <a:graphicFrameLocks noChangeAspect="1"/>
+                  </wp:cNvGraphicFramePr>
+                  <a:graphic>
+                    <a:graphicData uri="http://schemas.openxmlformats.org/drawingml/2006/picture">
+                      <pic:pic>
+                        <pic:nvPicPr>
+                          <pic:cNvPr id="0" name="property5.jpg"/>
+                          <pic:cNvPicPr/>
+                        </pic:nvPicPr>
+                        <pic:blipFill>
+                          <a:blip r:embed="rId15"/>
+                          <a:stretch>
+                            <a:fillRect/>
+                          </a:stretch>
+                        </pic:blipFill>
+                        <pic:spPr>
+                          <a:xfrm>
+                            <a:off x="0" y="0"/>
+                            <a:ext cx="1737360" cy="914400"/>
+                          </a:xfrm>
+                          <a:prstGeom prst="rect"/>
+                        </pic:spPr>
+                      </pic:pic>
+                    </a:graphicData>
+                  </a:graphic>
+                </wp:inline>
+              </w:drawing>
+            </w:r>
+          </w:p>
+        </w:tc>
+        <w:tc>
+          <w:tcPr>
+            <w:tcW w:type="dxa" w:w="2880"/>
+          </w:tcPr>
+          <w:p>
+            <w:r>
+              <w:drawing>
+                <wp:inline xmlns:a="http://schemas.openxmlformats.org/drawingml/2006/main" xmlns:pic="http://schemas.openxmlformats.org/drawingml/2006/picture">
+                  <wp:extent cx="1737360" cy="914400"/>
+                  <wp:docPr id="23" name="Picture 23"/>
+                  <wp:cNvGraphicFramePr>
+                    <a:graphicFrameLocks noChangeAspect="1"/>
+                  </wp:cNvGraphicFramePr>
+                  <a:graphic>
+                    <a:graphicData uri="http://schemas.openxmlformats.org/drawingml/2006/picture">
+                      <pic:pic>
+                        <pic:nvPicPr>
+                          <pic:cNvPr id="0" name="property2.jpg"/>
+                          <pic:cNvPicPr/>
+                        </pic:nvPicPr>
+                        <pic:blipFill>
+                          <a:blip r:embed="rId12"/>
+                          <a:stretch>
+                            <a:fillRect/>
+                          </a:stretch>
+                        </pic:blipFill>
+                        <pic:spPr>
+                          <a:xfrm>
+                            <a:off x="0" y="0"/>
+                            <a:ext cx="1737360" cy="914400"/>
+                          </a:xfrm>
+                          <a:prstGeom prst="rect"/>
+                        </pic:spPr>
+                      </pic:pic>
+                    </a:graphicData>
+                  </a:graphic>
+                </wp:inline>
+              </w:drawing>
+            </w:r>
+          </w:p>
+        </w:tc>
+      </w:tr>
+    </w:tbl>
+    <w:tbl>
+      <w:tblPr>
+        <w:tblW w:type="auto" w:w="0"/>
+        <w:tblLook w:firstColumn="1" w:firstRow="1" w:lastColumn="0" w:lastRow="0" w:noHBand="0" w:noVBand="1" w:val="04A0"/>
+      </w:tblPr>
+      <w:tblGrid>
+        <w:gridCol w:w="2880"/>
+        <w:gridCol w:w="2880"/>
+        <w:gridCol w:w="2880"/>
+      </w:tblGrid>
+      <w:tr>
+        <w:tc>
+          <w:tcPr>
+            <w:tcW w:type="dxa" w:w="2880"/>
+          </w:tcPr>
+          <w:p/>
+        </w:tc>
+        <w:tc>
+          <w:tcPr>
+            <w:tcW w:type="dxa" w:w="2880"/>
+          </w:tcPr>
+          <w:p/>
+        </w:tc>
+        <w:tc>
+          <w:tcPr>
+            <w:tcW w:type="dxa" w:w="2880"/>
+          </w:tcPr>
+          <w:p/>
+        </w:tc>
+      </w:tr>
+      <w:tr>
+        <w:tc>
+          <w:tcPr>
+            <w:tcW w:type="dxa" w:w="2880"/>
+          </w:tcPr>
+          <w:p>
+            <w:r>
+              <w:drawing>
+                <wp:inline xmlns:a="http://schemas.openxmlformats.org/drawingml/2006/main" xmlns:pic="http://schemas.openxmlformats.org/drawingml/2006/picture">
+                  <wp:extent cx="1737360" cy="914400"/>
+                  <wp:docPr id="24" name="Picture 24"/>
+                  <wp:cNvGraphicFramePr>
+                    <a:graphicFrameLocks noChangeAspect="1"/>
+                  </wp:cNvGraphicFramePr>
+                  <a:graphic>
+                    <a:graphicData uri="http://schemas.openxmlformats.org/drawingml/2006/picture">
+                      <pic:pic>
+                        <pic:nvPicPr>
+                          <pic:cNvPr id="0" name="property4.jpg"/>
+                          <pic:cNvPicPr/>
+                        </pic:nvPicPr>
+                        <pic:blipFill>
+                          <a:blip r:embed="rId14"/>
+                          <a:stretch>
+                            <a:fillRect/>
+                          </a:stretch>
+                        </pic:blipFill>
+                        <pic:spPr>
+                          <a:xfrm>
+                            <a:off x="0" y="0"/>
+                            <a:ext cx="1737360" cy="914400"/>
+                          </a:xfrm>
+                          <a:prstGeom prst="rect"/>
+                        </pic:spPr>
+                      </pic:pic>
+                    </a:graphicData>
+                  </a:graphic>
+                </wp:inline>
+              </w:drawing>
+            </w:r>
+          </w:p>
+        </w:tc>
+        <w:tc>
+          <w:tcPr>
+            <w:tcW w:type="dxa" w:w="2880"/>
+          </w:tcPr>
+          <w:p>
+            <w:r>
+              <w:drawing>
+                <wp:inline xmlns:a="http://schemas.openxmlformats.org/drawingml/2006/main" xmlns:pic="http://schemas.openxmlformats.org/drawingml/2006/picture">
+                  <wp:extent cx="1737360" cy="914400"/>
+                  <wp:docPr id="25" name="Picture 25"/>
+                  <wp:cNvGraphicFramePr>
+                    <a:graphicFrameLocks noChangeAspect="1"/>
+                  </wp:cNvGraphicFramePr>
+                  <a:graphic>
+                    <a:graphicData uri="http://schemas.openxmlformats.org/drawingml/2006/picture">
+                      <pic:pic>
+                        <pic:nvPicPr>
+                          <pic:cNvPr id="0" name="property4.jpg"/>
+                          <pic:cNvPicPr/>
+                        </pic:nvPicPr>
+                        <pic:blipFill>
+                          <a:blip r:embed="rId14"/>
+                          <a:stretch>
+                            <a:fillRect/>
+                          </a:stretch>
+                        </pic:blipFill>
+                        <pic:spPr>
+                          <a:xfrm>
+                            <a:off x="0" y="0"/>
+                            <a:ext cx="1737360" cy="914400"/>
+                          </a:xfrm>
+                          <a:prstGeom prst="rect"/>
+                        </pic:spPr>
+                      </pic:pic>
+                    </a:graphicData>
+                  </a:graphic>
+                </wp:inline>
+              </w:drawing>
+            </w:r>
+          </w:p>
+        </w:tc>
+        <w:tc>
+          <w:tcPr>
+            <w:tcW w:type="dxa" w:w="2880"/>
+          </w:tcPr>
+          <w:p>
+            <w:r>
+              <w:drawing>
+                <wp:inline xmlns:a="http://schemas.openxmlformats.org/drawingml/2006/main" xmlns:pic="http://schemas.openxmlformats.org/drawingml/2006/picture">
+                  <wp:extent cx="1737360" cy="914400"/>
+                  <wp:docPr id="26" name="Picture 26"/>
+                  <wp:cNvGraphicFramePr>
+                    <a:graphicFrameLocks noChangeAspect="1"/>
+                  </wp:cNvGraphicFramePr>
+                  <a:graphic>
+                    <a:graphicData uri="http://schemas.openxmlformats.org/drawingml/2006/picture">
+                      <pic:pic>
+                        <pic:nvPicPr>
+                          <pic:cNvPr id="0" name="property4.jpg"/>
+                          <pic:cNvPicPr/>
+                        </pic:nvPicPr>
+                        <pic:blipFill>
+                          <a:blip r:embed="rId14"/>
+                          <a:stretch>
+                            <a:fillRect/>
+                          </a:stretch>
+                        </pic:blipFill>
+                        <pic:spPr>
+                          <a:xfrm>
+                            <a:off x="0" y="0"/>
+                            <a:ext cx="1737360" cy="914400"/>
+                          </a:xfrm>
+                          <a:prstGeom prst="rect"/>
+                        </pic:spPr>
+                      </pic:pic>
+                    </a:graphicData>
+                  </a:graphic>
+                </wp:inline>
+              </w:drawing>
+            </w:r>
+          </w:p>
+        </w:tc>
+      </w:tr>
+    </w:tbl>
+    <w:p>
+      <w:r>
+        <w:drawing>
+          <wp:inline xmlns:a="http://schemas.openxmlformats.org/drawingml/2006/main" xmlns:pic="http://schemas.openxmlformats.org/drawingml/2006/picture">
+            <wp:extent cx="5486400" cy="1371600"/>
+            <wp:docPr id="27" name="Picture 27"/>
+            <wp:cNvGraphicFramePr>
+              <a:graphicFrameLocks noChangeAspect="1"/>
+            </wp:cNvGraphicFramePr>
+            <a:graphic>
+              <a:graphicData uri="http://schemas.openxmlformats.org/drawingml/2006/picture">
+                <pic:pic>
+                  <pic:nvPicPr>
+                    <pic:cNvPr id="0" name="propertyPicsTitle.png"/>
+                    <pic:cNvPicPr/>
+                  </pic:nvPicPr>
+                  <pic:blipFill>
+                    <a:blip r:embed="rId9"/>
+                    <a:stretch>
+                      <a:fillRect/>
+                    </a:stretch>
+                  </pic:blipFill>
+                  <pic:spPr>
+                    <a:xfrm>
+                      <a:off x="0" y="0"/>
+                      <a:ext cx="5486400" cy="1371600"/>
+                    </a:xfrm>
+                    <a:prstGeom prst="rect"/>
+                  </pic:spPr>
+                </pic:pic>
+              </a:graphicData>
+            </a:graphic>
+          </wp:inline>
+        </w:drawing>
+      </w:r>
+    </w:p>
+    <w:tbl>
+      <w:tblPr>
+        <w:tblW w:type="auto" w:w="0"/>
+        <w:tblLook w:firstColumn="1" w:firstRow="1" w:lastColumn="0" w:lastRow="0" w:noHBand="0" w:noVBand="1" w:val="04A0"/>
+      </w:tblPr>
+      <w:tblGrid>
+        <w:gridCol w:w="2880"/>
+        <w:gridCol w:w="2880"/>
+        <w:gridCol w:w="2880"/>
+      </w:tblGrid>
+      <w:tr>
+        <w:tc>
+          <w:tcPr>
+            <w:tcW w:type="dxa" w:w="2880"/>
+          </w:tcPr>
+          <w:p/>
+        </w:tc>
+        <w:tc>
+          <w:tcPr>
+            <w:tcW w:type="dxa" w:w="2880"/>
+          </w:tcPr>
+          <w:p/>
+        </w:tc>
+        <w:tc>
+          <w:tcPr>
+            <w:tcW w:type="dxa" w:w="2880"/>
+          </w:tcPr>
+          <w:p/>
+        </w:tc>
+      </w:tr>
+      <w:tr>
+        <w:tc>
+          <w:tcPr>
+            <w:tcW w:type="dxa" w:w="2880"/>
+          </w:tcPr>
+          <w:p>
+            <w:r>
+              <w:drawing>
+                <wp:inline xmlns:a="http://schemas.openxmlformats.org/drawingml/2006/main" xmlns:pic="http://schemas.openxmlformats.org/drawingml/2006/picture">
+                  <wp:extent cx="1737360" cy="914400"/>
+                  <wp:docPr id="28" name="Picture 28"/>
+                  <wp:cNvGraphicFramePr>
+                    <a:graphicFrameLocks noChangeAspect="1"/>
+                  </wp:cNvGraphicFramePr>
+                  <a:graphic>
+                    <a:graphicData uri="http://schemas.openxmlformats.org/drawingml/2006/picture">
+                      <pic:pic>
+                        <pic:nvPicPr>
+                          <pic:cNvPr id="0" name="property4.jpg"/>
+                          <pic:cNvPicPr/>
+                        </pic:nvPicPr>
+                        <pic:blipFill>
+                          <a:blip r:embed="rId14"/>
+                          <a:stretch>
+                            <a:fillRect/>
+                          </a:stretch>
+                        </pic:blipFill>
+                        <pic:spPr>
+                          <a:xfrm>
+                            <a:off x="0" y="0"/>
+                            <a:ext cx="1737360" cy="914400"/>
+                          </a:xfrm>
+                          <a:prstGeom prst="rect"/>
+                        </pic:spPr>
+                      </pic:pic>
+                    </a:graphicData>
+                  </a:graphic>
+                </wp:inline>
+              </w:drawing>
+            </w:r>
+          </w:p>
+        </w:tc>
+        <w:tc>
+          <w:tcPr>
+            <w:tcW w:type="dxa" w:w="2880"/>
+          </w:tcPr>
+          <w:p>
+            <w:r>
+              <w:drawing>
+                <wp:inline xmlns:a="http://schemas.openxmlformats.org/drawingml/2006/main" xmlns:pic="http://schemas.openxmlformats.org/drawingml/2006/picture">
+                  <wp:extent cx="1737360" cy="914400"/>
+                  <wp:docPr id="29" name="Picture 29"/>
+                  <wp:cNvGraphicFramePr>
+                    <a:graphicFrameLocks noChangeAspect="1"/>
+                  </wp:cNvGraphicFramePr>
+                  <a:graphic>
+                    <a:graphicData uri="http://schemas.openxmlformats.org/drawingml/2006/picture">
+                      <pic:pic>
+                        <pic:nvPicPr>
+                          <pic:cNvPr id="0" name="property4.jpg"/>
+                          <pic:cNvPicPr/>
+                        </pic:nvPicPr>
+                        <pic:blipFill>
+                          <a:blip r:embed="rId14"/>
+                          <a:stretch>
+                            <a:fillRect/>
+                          </a:stretch>
+                        </pic:blipFill>
+                        <pic:spPr>
+                          <a:xfrm>
+                            <a:off x="0" y="0"/>
+                            <a:ext cx="1737360" cy="914400"/>
+                          </a:xfrm>
+                          <a:prstGeom prst="rect"/>
+                        </pic:spPr>
+                      </pic:pic>
+                    </a:graphicData>
+                  </a:graphic>
+                </wp:inline>
+              </w:drawing>
+            </w:r>
+          </w:p>
+        </w:tc>
+        <w:tc>
+          <w:tcPr>
+            <w:tcW w:type="dxa" w:w="2880"/>
+          </w:tcPr>
+          <w:p>
+            <w:r>
+              <w:drawing>
+                <wp:inline xmlns:a="http://schemas.openxmlformats.org/drawingml/2006/main" xmlns:pic="http://schemas.openxmlformats.org/drawingml/2006/picture">
+                  <wp:extent cx="1737360" cy="914400"/>
+                  <wp:docPr id="30" name="Picture 30"/>
+                  <wp:cNvGraphicFramePr>
+                    <a:graphicFrameLocks noChangeAspect="1"/>
+                  </wp:cNvGraphicFramePr>
+                  <a:graphic>
+                    <a:graphicData uri="http://schemas.openxmlformats.org/drawingml/2006/picture">
+                      <pic:pic>
+                        <pic:nvPicPr>
+                          <pic:cNvPr id="0" name="property4.jpg"/>
+                          <pic:cNvPicPr/>
+                        </pic:nvPicPr>
+                        <pic:blipFill>
+                          <a:blip r:embed="rId14"/>
+                          <a:stretch>
+                            <a:fillRect/>
+                          </a:stretch>
+                        </pic:blipFill>
+                        <pic:spPr>
+                          <a:xfrm>
+                            <a:off x="0" y="0"/>
+                            <a:ext cx="1737360" cy="914400"/>
+                          </a:xfrm>
+                          <a:prstGeom prst="rect"/>
+                        </pic:spPr>
+                      </pic:pic>
+                    </a:graphicData>
+                  </a:graphic>
+                </wp:inline>
+              </w:drawing>
+            </w:r>
+          </w:p>
+        </w:tc>
+      </w:tr>
+    </w:tbl>
+    <w:tbl>
+      <w:tblPr>
+        <w:tblW w:type="auto" w:w="0"/>
+        <w:tblLook w:firstColumn="1" w:firstRow="1" w:lastColumn="0" w:lastRow="0" w:noHBand="0" w:noVBand="1" w:val="04A0"/>
+      </w:tblPr>
+      <w:tblGrid>
+        <w:gridCol w:w="2880"/>
+        <w:gridCol w:w="2880"/>
+        <w:gridCol w:w="2880"/>
+      </w:tblGrid>
+      <w:tr>
+        <w:tc>
+          <w:tcPr>
+            <w:tcW w:type="dxa" w:w="2880"/>
+          </w:tcPr>
+          <w:p/>
+        </w:tc>
+        <w:tc>
+          <w:tcPr>
+            <w:tcW w:type="dxa" w:w="2880"/>
+          </w:tcPr>
+          <w:p/>
+        </w:tc>
+        <w:tc>
+          <w:tcPr>
+            <w:tcW w:type="dxa" w:w="2880"/>
+          </w:tcPr>
+          <w:p/>
+        </w:tc>
+      </w:tr>
+      <w:tr>
+        <w:tc>
+          <w:tcPr>
+            <w:tcW w:type="dxa" w:w="2880"/>
+          </w:tcPr>
+          <w:p>
+            <w:r>
+              <w:drawing>
+                <wp:inline xmlns:a="http://schemas.openxmlformats.org/drawingml/2006/main" xmlns:pic="http://schemas.openxmlformats.org/drawingml/2006/picture">
+                  <wp:extent cx="1737360" cy="914400"/>
+                  <wp:docPr id="31" name="Picture 31"/>
+                  <wp:cNvGraphicFramePr>
+                    <a:graphicFrameLocks noChangeAspect="1"/>
+                  </wp:cNvGraphicFramePr>
+                  <a:graphic>
+                    <a:graphicData uri="http://schemas.openxmlformats.org/drawingml/2006/picture">
+                      <pic:pic>
+                        <pic:nvPicPr>
+                          <pic:cNvPr id="0" name="property4.jpg"/>
+                          <pic:cNvPicPr/>
+                        </pic:nvPicPr>
+                        <pic:blipFill>
+                          <a:blip r:embed="rId14"/>
+                          <a:stretch>
+                            <a:fillRect/>
+                          </a:stretch>
+                        </pic:blipFill>
+                        <pic:spPr>
+                          <a:xfrm>
+                            <a:off x="0" y="0"/>
+                            <a:ext cx="1737360" cy="914400"/>
+                          </a:xfrm>
+                          <a:prstGeom prst="rect"/>
+                        </pic:spPr>
+                      </pic:pic>
+                    </a:graphicData>
+                  </a:graphic>
+                </wp:inline>
+              </w:drawing>
+            </w:r>
+          </w:p>
         </w:tc>
         <w:tc>
           <w:tcPr>

</xml_diff>